<commit_message>
feat docs: merged files
</commit_message>
<xml_diff>
--- a/docs/110101_Пантус_2_РазработкаПриложения.docx
+++ b/docs/110101_Пантус_2_РазработкаПриложения.docx
@@ -6,12 +6,12 @@
       <w:pPr>
         <w:pStyle w:val="Heading1"/>
       </w:pPr>
-      <w:bookmarkStart w:id="0" w:name="_Toc185244102"/>
-      <w:bookmarkStart w:id="1" w:name="_Toc193708777"/>
+      <w:bookmarkStart w:id="0" w:name="_Toc193708777"/>
+      <w:bookmarkStart w:id="1" w:name="_Toc185244102"/>
       <w:r>
         <w:t>2 РАЗРАБОТКА ИНФОРМАЦИОННОЙ СИСТЕМЫ</w:t>
       </w:r>
-      <w:bookmarkEnd w:id="1"/>
+      <w:bookmarkEnd w:id="0"/>
     </w:p>
     <w:p/>
     <w:p>
@@ -40,11 +40,6 @@
       </w:r>
     </w:p>
     <w:p>
-      <w:pPr>
-        <w:rPr>
-          <w:lang w:val="en-US"/>
-        </w:rPr>
-      </w:pPr>
       <w:r>
         <w:t xml:space="preserve">Для разработки пользовательского интерфейса был выбран </w:t>
       </w:r>
@@ -57,12 +52,14 @@
       <w:r>
         <w:t>.</w:t>
       </w:r>
+      <w:proofErr w:type="spellStart"/>
       <w:r>
         <w:rPr>
           <w:lang w:val="en-US"/>
         </w:rPr>
         <w:t>js</w:t>
       </w:r>
+      <w:proofErr w:type="spellEnd"/>
       <w:r>
         <w:t xml:space="preserve"> – </w:t>
       </w:r>
@@ -93,12 +90,14 @@
       <w:r>
         <w:t>.</w:t>
       </w:r>
+      <w:proofErr w:type="spellStart"/>
       <w:r>
         <w:rPr>
           <w:lang w:val="en-US"/>
         </w:rPr>
         <w:t>js</w:t>
       </w:r>
+      <w:proofErr w:type="spellEnd"/>
       <w:r>
         <w:t xml:space="preserve"> – </w:t>
       </w:r>
@@ -132,12 +131,14 @@
       <w:r>
         <w:t>.</w:t>
       </w:r>
+      <w:proofErr w:type="spellStart"/>
       <w:r>
         <w:rPr>
           <w:lang w:val="en-US"/>
         </w:rPr>
         <w:t>js</w:t>
       </w:r>
+      <w:proofErr w:type="spellEnd"/>
       <w:r>
         <w:t xml:space="preserve"> </w:t>
       </w:r>
@@ -250,9 +251,6 @@
         <w:t>для создания гексагонов на карте</w:t>
       </w:r>
       <w:r>
-        <w:rPr>
-          <w:lang w:val="en-US"/>
-        </w:rPr>
         <w:t>.</w:t>
       </w:r>
     </w:p>
@@ -315,10 +313,7 @@
         <w:t>для возможности обрабатывать данные с сайтов минского водоканала, а также</w:t>
       </w:r>
       <w:r>
-        <w:t xml:space="preserve"> </w:t>
-      </w:r>
-      <w:r>
-        <w:t>psycopg2</w:t>
+        <w:t xml:space="preserve"> psycopg2</w:t>
       </w:r>
       <w:r>
         <w:t xml:space="preserve"> для взаимодействия с </w:t>
@@ -341,21 +336,25 @@
       <w:r>
         <w:t xml:space="preserve">Эта логика специально отселена в отдельную компоненту – крон таску, которая рассчитывает значения для всех гексагонов и которая реализована с помощью </w:t>
       </w:r>
+      <w:proofErr w:type="spellStart"/>
       <w:r>
         <w:rPr>
           <w:lang w:val="en-US"/>
         </w:rPr>
         <w:t>apsheduler</w:t>
       </w:r>
+      <w:proofErr w:type="spellEnd"/>
       <w:r>
         <w:t xml:space="preserve">. </w:t>
       </w:r>
+      <w:proofErr w:type="spellStart"/>
       <w:r>
         <w:rPr>
           <w:lang w:val="en-US"/>
         </w:rPr>
         <w:t>ApSheduler</w:t>
       </w:r>
+      <w:proofErr w:type="spellEnd"/>
       <w:r>
         <w:t xml:space="preserve"> – </w:t>
       </w:r>
@@ -380,7 +379,23 @@
     </w:p>
     <w:p>
       <w:r>
-        <w:t>Для хранения данных была выбрана реляционная база данных PostgreSQL. Этот выбор обусловлен ее надежностью, поддержкой сложных запросов и масштабируемостью. PostgreSQL позволяет эффективно хранить и обрабатывать большие объемы данных.</w:t>
+        <w:t xml:space="preserve">Для хранения данных была выбрана реляционная база данных </w:t>
+      </w:r>
+      <w:proofErr w:type="spellStart"/>
+      <w:r>
+        <w:t>PostgreSQL</w:t>
+      </w:r>
+      <w:proofErr w:type="spellEnd"/>
+      <w:r>
+        <w:t xml:space="preserve">. Этот выбор обусловлен ее надежностью, поддержкой сложных запросов и масштабируемостью. </w:t>
+      </w:r>
+      <w:proofErr w:type="spellStart"/>
+      <w:r>
+        <w:t>PostgreSQL</w:t>
+      </w:r>
+      <w:proofErr w:type="spellEnd"/>
+      <w:r>
+        <w:t xml:space="preserve"> позволяет эффективно хранить и обрабатывать большие объемы данных.</w:t>
       </w:r>
     </w:p>
     <w:p>
@@ -397,6 +412,7 @@
       <w:r>
         <w:t xml:space="preserve">, </w:t>
       </w:r>
+      <w:proofErr w:type="gramStart"/>
       <w:r>
         <w:rPr>
           <w:lang w:val="en-US"/>
@@ -407,105 +423,127 @@
         <w:t xml:space="preserve">  </w:t>
       </w:r>
       <w:r>
+        <w:t>и</w:t>
+      </w:r>
+      <w:proofErr w:type="gramEnd"/>
+      <w:r>
+        <w:t xml:space="preserve"> </w:t>
+      </w:r>
+      <w:r>
+        <w:rPr>
+          <w:lang w:val="en-US"/>
+        </w:rPr>
+        <w:t>Visual</w:t>
+      </w:r>
+      <w:r>
+        <w:t xml:space="preserve"> </w:t>
+      </w:r>
+      <w:r>
+        <w:rPr>
+          <w:lang w:val="en-US"/>
+        </w:rPr>
+        <w:t>Studio</w:t>
+      </w:r>
+      <w:r>
+        <w:t xml:space="preserve"> </w:t>
+      </w:r>
+      <w:r>
+        <w:rPr>
+          <w:lang w:val="en-US"/>
+        </w:rPr>
+        <w:t>Code</w:t>
+      </w:r>
+      <w:r>
+        <w:t xml:space="preserve"> </w:t>
+      </w:r>
+      <w:r>
+        <w:t xml:space="preserve">в качестве основных сред разработки для написания кода на </w:t>
+      </w:r>
+      <w:r>
+        <w:rPr>
+          <w:lang w:val="en-US"/>
+        </w:rPr>
+        <w:t>Python</w:t>
+      </w:r>
+      <w:r>
+        <w:t xml:space="preserve"> и </w:t>
+      </w:r>
+      <w:r>
+        <w:rPr>
+          <w:lang w:val="en-US"/>
+        </w:rPr>
+        <w:t>JS</w:t>
+      </w:r>
+      <w:r>
+        <w:t xml:space="preserve">, </w:t>
+      </w:r>
+      <w:proofErr w:type="spellStart"/>
+      <w:r>
+        <w:t>Git</w:t>
+      </w:r>
+      <w:proofErr w:type="spellEnd"/>
+      <w:r>
+        <w:t xml:space="preserve"> для контроля версий и эффективного управления кодом.</w:t>
+      </w:r>
+    </w:p>
+    <w:p>
+      <w:r>
+        <w:t xml:space="preserve">Выбор технологий для разработки системы был основан на их надежности, </w:t>
+      </w:r>
+      <w:r>
+        <w:t>д</w:t>
+      </w:r>
+      <w:r>
+        <w:t>оступности</w:t>
+      </w:r>
+      <w:r>
+        <w:t xml:space="preserve"> и скорости разработки</w:t>
+      </w:r>
+      <w:r>
+        <w:t xml:space="preserve">. </w:t>
+      </w:r>
+      <w:r>
+        <w:rPr>
+          <w:lang w:val="en-US"/>
+        </w:rPr>
+        <w:t>Python</w:t>
+      </w:r>
+      <w:r>
+        <w:t xml:space="preserve"> </w:t>
+      </w:r>
+      <w:r>
         <w:t xml:space="preserve">и </w:t>
       </w:r>
       <w:r>
         <w:rPr>
           <w:lang w:val="en-US"/>
         </w:rPr>
-        <w:t>Visual</w:t>
+        <w:t>JS</w:t>
       </w:r>
       <w:r>
         <w:t xml:space="preserve"> </w:t>
       </w:r>
       <w:r>
-        <w:rPr>
-          <w:lang w:val="en-US"/>
-        </w:rPr>
-        <w:t>Studio</w:t>
-      </w:r>
-      <w:r>
-        <w:t xml:space="preserve"> </w:t>
-      </w:r>
-      <w:r>
-        <w:rPr>
-          <w:lang w:val="en-US"/>
-        </w:rPr>
-        <w:t>Code</w:t>
-      </w:r>
-      <w:r>
-        <w:t xml:space="preserve"> </w:t>
-      </w:r>
-      <w:r>
-        <w:t xml:space="preserve">в качестве основных сред разработки для написания кода на </w:t>
-      </w:r>
-      <w:r>
-        <w:rPr>
-          <w:lang w:val="en-US"/>
-        </w:rPr>
-        <w:t>Python</w:t>
-      </w:r>
-      <w:r>
-        <w:t xml:space="preserve"> и </w:t>
-      </w:r>
-      <w:r>
-        <w:rPr>
-          <w:lang w:val="en-US"/>
-        </w:rPr>
-        <w:t>JS</w:t>
-      </w:r>
-      <w:r>
-        <w:t xml:space="preserve">, </w:t>
-      </w:r>
-      <w:r>
-        <w:t>Git для контроля версий и эффективного управления кодом.</w:t>
-      </w:r>
-    </w:p>
-    <w:p>
-      <w:r>
-        <w:t xml:space="preserve">Выбор технологий для разработки системы был основан на их надежности, </w:t>
-      </w:r>
-      <w:r>
-        <w:t>д</w:t>
-      </w:r>
-      <w:r>
-        <w:t>оступности</w:t>
-      </w:r>
-      <w:r>
-        <w:t xml:space="preserve"> и скорости разработки</w:t>
-      </w:r>
-      <w:r>
-        <w:t xml:space="preserve">. </w:t>
-      </w:r>
-      <w:r>
-        <w:rPr>
-          <w:lang w:val="en-US"/>
-        </w:rPr>
-        <w:t>Python</w:t>
-      </w:r>
-      <w:r>
-        <w:t xml:space="preserve"> </w:t>
-      </w:r>
-      <w:r>
-        <w:t xml:space="preserve">и </w:t>
-      </w:r>
-      <w:r>
-        <w:rPr>
-          <w:lang w:val="en-US"/>
-        </w:rPr>
-        <w:t>JS</w:t>
-      </w:r>
-      <w:r>
-        <w:t xml:space="preserve"> </w:t>
-      </w:r>
-      <w:r>
         <w:t xml:space="preserve">обеспечили </w:t>
       </w:r>
       <w:r>
         <w:t xml:space="preserve">доступность, легкость в освоении и скорость разработки </w:t>
       </w:r>
-      <w:r>
-        <w:t>backend-части, а PostgreSQL — надежное хранение данных. Таким образом, выбранные технологии и инструменты обеспечили эффективную разработку системы, которая соответствует всем поставленным требованиям и готова к дальнейшему масштабированию.</w:t>
+      <w:proofErr w:type="spellStart"/>
+      <w:r>
+        <w:t>backend</w:t>
+      </w:r>
+      <w:proofErr w:type="spellEnd"/>
+      <w:r>
+        <w:t xml:space="preserve">-части, а </w:t>
+      </w:r>
+      <w:proofErr w:type="spellStart"/>
+      <w:r>
+        <w:t>PostgreSQL</w:t>
+      </w:r>
+      <w:proofErr w:type="spellEnd"/>
+      <w:r>
+        <w:t xml:space="preserve"> — надежное хранение данных. Таким образом, выбранные технологии и инструменты обеспечили эффективную разработку системы, которая соответствует всем поставленным требованиям и готова к дальнейшему масштабированию.</w:t>
       </w:r>
     </w:p>
     <w:p>
@@ -547,7 +585,23 @@
         <w:t>Django</w:t>
       </w:r>
       <w:r>
-        <w:t>, который обеспечивает гибкость и простоту разработки API. Сервер взаимодействует с базой данных PostgreSQL, где хранятся как текущие показатели качества воды, так и исторические данные для анализа тенденций. Для обеспечения бесперебойной работы системы реализован механизм автоматического обновления данных через регулярные запросы к API Минскводоканала.</w:t>
+        <w:t xml:space="preserve">, который обеспечивает гибкость и простоту разработки API. Сервер взаимодействует с базой данных </w:t>
+      </w:r>
+      <w:proofErr w:type="spellStart"/>
+      <w:r>
+        <w:t>PostgreSQL</w:t>
+      </w:r>
+      <w:proofErr w:type="spellEnd"/>
+      <w:r>
+        <w:t xml:space="preserve">, где хранятся как текущие показатели качества воды, так и исторические данные для анализа тенденций. Для обеспечения бесперебойной работы системы реализован механизм автоматического обновления данных через регулярные запросы к API </w:t>
+      </w:r>
+      <w:proofErr w:type="spellStart"/>
+      <w:r>
+        <w:t>Минскводоканала</w:t>
+      </w:r>
+      <w:proofErr w:type="spellEnd"/>
+      <w:r>
+        <w:t>.</w:t>
       </w:r>
     </w:p>
     <w:p>
@@ -645,7 +699,15 @@
         <w:t xml:space="preserve">параметрах воды </w:t>
       </w:r>
       <w:r>
-        <w:t>и результатах анализа. База данных построена на PostgreSQL, что обеспечивает надежность и масштабируемость.</w:t>
+        <w:t xml:space="preserve">и результатах анализа. База данных построена на </w:t>
+      </w:r>
+      <w:proofErr w:type="spellStart"/>
+      <w:r>
+        <w:t>PostgreSQL</w:t>
+      </w:r>
+      <w:proofErr w:type="spellEnd"/>
+      <w:r>
+        <w:t>, что обеспечивает надежность и масштабируемость.</w:t>
       </w:r>
     </w:p>
     <w:p>
@@ -750,21 +812,56 @@
       </w:r>
       <w:bookmarkEnd w:id="4"/>
     </w:p>
-    <w:p>
-      <w:pPr>
-        <w:rPr>
-          <w:lang w:val="en-US"/>
-        </w:rPr>
-      </w:pPr>
-    </w:p>
-    <w:p>
-      <w:r>
-        <w:t>Алгоритм работы программы включает несколько ключевых этапов, начиная с аутентификации пользователя и заканчивая формированием отчетов. Одним из важнейших аспектов системы является алгоритм аутентификации, который обеспечивает безопасный доступ к данным и защиту от несанкционированного доступа.</w:t>
-      </w:r>
-    </w:p>
-    <w:p>
-      <w:r>
-        <w:t>В приложении применяется следующий алгоритм авторизации пользователя в системе:</w:t>
+    <w:p/>
+    <w:p>
+      <w:r>
+        <w:t>Алгоритм работы программы включает несколько ключевых этапов, начиная с</w:t>
+      </w:r>
+      <w:r>
+        <w:t xml:space="preserve"> входа</w:t>
+      </w:r>
+      <w:r>
+        <w:t xml:space="preserve"> пользователя </w:t>
+      </w:r>
+      <w:r>
+        <w:t xml:space="preserve">на главную страницу веб-приложения </w:t>
+      </w:r>
+      <w:r>
+        <w:t>и заканчивая</w:t>
+      </w:r>
+      <w:r>
+        <w:t xml:space="preserve"> агрегацией результатов расчетов и сохранением их в базу данных</w:t>
+      </w:r>
+      <w:r>
+        <w:t xml:space="preserve">. </w:t>
+      </w:r>
+    </w:p>
+    <w:p>
+      <w:r>
+        <w:t>Ядром приложения выступает схема асинхронного расчета и агрегации параметров воды для всех гексагонов города Минска</w:t>
+      </w:r>
+      <w:r>
+        <w:t xml:space="preserve">. </w:t>
+      </w:r>
+      <w:r>
+        <w:t>Во время выполнения задачи, сервер запрашивает данные из внешних источников для получения всех домов города Минска, а также для получения параметров воды по</w:t>
+      </w:r>
+      <w:r>
+        <w:t xml:space="preserve"> </w:t>
+      </w:r>
+      <w:r>
+        <w:t>адресам</w:t>
+      </w:r>
+      <w:r>
+        <w:t xml:space="preserve">. </w:t>
+      </w:r>
+    </w:p>
+    <w:p>
+      <w:r>
+        <w:t>Рассмотрим алгоритм, по которому работает асинхронная задача</w:t>
+      </w:r>
+      <w:r>
+        <w:t>:</w:t>
       </w:r>
     </w:p>
     <w:p>
@@ -772,23 +869,63 @@
         <w:t>1 </w:t>
       </w:r>
       <w:r>
-        <w:t>Пользователь (водитель, диспетчер или администратор) отправляет запрос на аутентификацию, предоставляя свои учетные данные (логин и пароль).</w:t>
-      </w:r>
-    </w:p>
-    <w:p>
-      <w:r>
-        <w:t>2 </w:t>
-      </w:r>
-      <w:r>
-        <w:t>Сервер проверяет учетные данные в базе данных. Если данные верны, сервер генерирует два токена: access token и refresh token.</w:t>
-      </w:r>
-    </w:p>
-    <w:p>
-      <w:r>
-        <w:t>3 </w:t>
-      </w:r>
-      <w:r>
-        <w:t>Access token имеет ограниченный срок действия (15 минут) и используется для доступа к защищенным ресурсам системы.</w:t>
+        <w:t xml:space="preserve">Сервер по истечению определенного </w:t>
+      </w:r>
+      <w:proofErr w:type="spellStart"/>
+      <w:r>
+        <w:rPr>
+          <w:i/>
+          <w:iCs/>
+          <w:lang w:val="en-US"/>
+        </w:rPr>
+        <w:t>ttl</w:t>
+      </w:r>
+      <w:proofErr w:type="spellEnd"/>
+      <w:r>
+        <w:t xml:space="preserve"> </w:t>
+      </w:r>
+      <w:r>
+        <w:t>запускает задачу для расчета параметров</w:t>
+      </w:r>
+      <w:r>
+        <w:t>.</w:t>
+      </w:r>
+    </w:p>
+    <w:p>
+      <w:r>
+        <w:t>2</w:t>
+      </w:r>
+      <w:r>
+        <w:t xml:space="preserve"> После запуска сервер собирает данные о всех домах города Минска</w:t>
+      </w:r>
+      <w:r>
+        <w:t>.</w:t>
+      </w:r>
+      <w:r>
+        <w:t xml:space="preserve"> </w:t>
+      </w:r>
+    </w:p>
+    <w:p>
+      <w:r>
+        <w:t>3</w:t>
+      </w:r>
+      <w:r>
+        <w:t xml:space="preserve"> Полученные адреса с помощью </w:t>
+      </w:r>
+      <w:r>
+        <w:rPr>
+          <w:lang w:val="en-US"/>
+        </w:rPr>
+        <w:t>API</w:t>
+      </w:r>
+      <w:r>
+        <w:t xml:space="preserve"> карт превращаются в координаты, которые состоят из широты и долготы</w:t>
+      </w:r>
+      <w:r>
+        <w:t>.</w:t>
+      </w:r>
+      <w:r>
+        <w:t xml:space="preserve"> </w:t>
       </w:r>
     </w:p>
     <w:p>
@@ -796,19 +933,62 @@
         <w:t>4 </w:t>
       </w:r>
       <w:r>
-        <w:t>Refresh token имеет более длительный срок действия (7 дней) и используется для обновления access token после истечения его срока.</w:t>
-      </w:r>
-    </w:p>
-    <w:p>
-      <w:r>
-        <w:t>5 </w:t>
-      </w:r>
-      <w:r>
-        <w:t>Оба токена сохраняются в базе данных Redis для быстрого доступа и кэширования.</w:t>
-      </w:r>
-    </w:p>
-    <w:p>
-      <w:r>
+        <w:t xml:space="preserve">После формирования координат такой адрес превращается в гексагон с помощью соответствующей библиотеки </w:t>
+      </w:r>
+      <w:r>
+        <w:rPr>
+          <w:lang w:val="en-US"/>
+        </w:rPr>
+        <w:t>h</w:t>
+      </w:r>
+      <w:r>
+        <w:t>3.</w:t>
+      </w:r>
+    </w:p>
+    <w:p>
+      <w:pPr>
+        <w:rPr>
+          <w:lang w:val="en-US"/>
+        </w:rPr>
+      </w:pPr>
+      <w:r>
+        <w:t>5</w:t>
+      </w:r>
+      <w:r>
+        <w:t xml:space="preserve"> Для всех адресов, полученных в пункте 2, запрашивается информация о параметрах воды с сайта минского водоканала</w:t>
+      </w:r>
+      <w:r>
+        <w:t>.</w:t>
+      </w:r>
+    </w:p>
+    <w:p>
+      <w:r>
+        <w:t>6</w:t>
+      </w:r>
+      <w:r>
+        <w:t xml:space="preserve"> Расчет параметров и их агрегация выполняется на последнем этапе</w:t>
+      </w:r>
+      <w:r>
+        <w:t xml:space="preserve">, </w:t>
+      </w:r>
+      <w:r>
+        <w:t>после чего результаты сохраняются в базу данных</w:t>
+      </w:r>
+      <w:r>
+        <w:t>.</w:t>
+      </w:r>
+      <w:r>
+        <w:t xml:space="preserve"> </w:t>
+      </w:r>
+    </w:p>
+    <w:p>
+      <w:pPr>
+        <w:rPr>
+          <w:lang w:val="en-US"/>
+        </w:rPr>
+      </w:pPr>
+      <w:r>
+        <w:lastRenderedPageBreak/>
         <w:t>Для наилучшего описания алгоритма действий всех участников системы была выбрана д</w:t>
       </w:r>
       <w:r>
@@ -818,14 +998,16 @@
         <w:t xml:space="preserve">, которая </w:t>
       </w:r>
       <w:r>
-        <w:t xml:space="preserve">представлена на рисунке </w:t>
-      </w:r>
-      <w:r>
-        <w:lastRenderedPageBreak/>
-        <w:t>2.1.</w:t>
-      </w:r>
-      <w:r>
-        <w:t xml:space="preserve"> Данные диаграммы используются, чтобы продемонстрировать взаимодействие актёров во времени и выделить этапы работы системы. </w:t>
+        <w:t>представлена на рисунке 2.1.</w:t>
+      </w:r>
+      <w:r>
+        <w:t xml:space="preserve"> Данные диаграммы используются, чтобы продемонстрировать взаимодействие</w:t>
+      </w:r>
+      <w:r>
+        <w:t xml:space="preserve"> пользователей</w:t>
+      </w:r>
+      <w:r>
+        <w:t xml:space="preserve"> во времени и выделить этапы работы системы. </w:t>
       </w:r>
     </w:p>
     <w:p>
@@ -833,15 +1015,17 @@
         <w:ind w:firstLine="0"/>
         <w:jc w:val="center"/>
       </w:pPr>
+    </w:p>
+    <w:p>
       <w:r>
         <w:rPr>
           <w:noProof/>
         </w:rPr>
         <w:drawing>
-          <wp:inline distT="0" distB="0" distL="0" distR="0" wp14:anchorId="740535DD" wp14:editId="09799105">
-            <wp:extent cx="8402163" cy="3722307"/>
-            <wp:effectExtent l="15875" t="22225" r="15240" b="15240"/>
-            <wp:docPr id="1" name="Рисунок 1"/>
+          <wp:inline distT="0" distB="0" distL="0" distR="0" wp14:anchorId="3C703F22" wp14:editId="6F9DF25E">
+            <wp:extent cx="5939790" cy="3873500"/>
+            <wp:effectExtent l="0" t="0" r="3810" b="0"/>
+            <wp:docPr id="469472356" name="Picture 3"/>
             <wp:cNvGraphicFramePr>
               <a:graphicFrameLocks xmlns:a="http://schemas.openxmlformats.org/drawingml/2006/main" noChangeAspect="1"/>
             </wp:cNvGraphicFramePr>
@@ -849,10 +1033,8 @@
               <a:graphicData uri="http://schemas.openxmlformats.org/drawingml/2006/picture">
                 <pic:pic xmlns:pic="http://schemas.openxmlformats.org/drawingml/2006/picture">
                   <pic:nvPicPr>
-                    <pic:cNvPr id="0" name="Picture 1"/>
-                    <pic:cNvPicPr>
-                      <a:picLocks noChangeAspect="1" noChangeArrowheads="1"/>
-                    </pic:cNvPicPr>
+                    <pic:cNvPr id="469472356" name="Picture 469472356"/>
+                    <pic:cNvPicPr/>
                   </pic:nvPicPr>
                   <pic:blipFill>
                     <a:blip r:embed="rId8">
@@ -862,25 +1044,18 @@
                         </a:ext>
                       </a:extLst>
                     </a:blip>
-                    <a:srcRect/>
                     <a:stretch>
                       <a:fillRect/>
                     </a:stretch>
                   </pic:blipFill>
-                  <pic:spPr bwMode="auto">
-                    <a:xfrm rot="5400000">
+                  <pic:spPr>
+                    <a:xfrm>
                       <a:off x="0" y="0"/>
-                      <a:ext cx="8517677" cy="3773482"/>
+                      <a:ext cx="5939790" cy="3873500"/>
                     </a:xfrm>
                     <a:prstGeom prst="rect">
                       <a:avLst/>
                     </a:prstGeom>
-                    <a:noFill/>
-                    <a:ln>
-                      <a:solidFill>
-                        <a:schemeClr val="tx1"/>
-                      </a:solidFill>
-                    </a:ln>
                   </pic:spPr>
                 </pic:pic>
               </a:graphicData>
@@ -889,67 +1064,149 @@
         </w:drawing>
       </w:r>
     </w:p>
+    <w:p>
+      <w:pPr>
+        <w:ind w:firstLine="0"/>
+        <w:jc w:val="center"/>
+      </w:pPr>
+      <w:r>
+        <w:t xml:space="preserve">Рисунок 2.1 – </w:t>
+      </w:r>
+      <w:r>
+        <w:t>Диаграмма взаимодействия при расчете параметров воды всех гексагонов города Минска</w:t>
+      </w:r>
+      <w:r>
+        <w:t xml:space="preserve"> </w:t>
+      </w:r>
+    </w:p>
     <w:p/>
     <w:p>
       <w:r>
+        <w:t xml:space="preserve">Также хочется поддержать возможность пользователя получать параметры воды для конкретного адреса в том же веб-приложении, при условии </w:t>
+      </w:r>
+      <w:proofErr w:type="gramStart"/>
+      <w:r>
+        <w:t>того</w:t>
+      </w:r>
+      <w:proofErr w:type="gramEnd"/>
+      <w:r>
+        <w:t xml:space="preserve"> что данные из асинхронной задачи еще не были посчитаны</w:t>
+      </w:r>
+      <w:r>
+        <w:t>:</w:t>
+      </w:r>
+    </w:p>
+    <w:p>
+      <w:r>
+        <w:t>1 </w:t>
+      </w:r>
+      <w:r>
+        <w:t>Пользователь вводит название улицы и номер дома</w:t>
+      </w:r>
+      <w:r>
+        <w:t>.</w:t>
+      </w:r>
+      <w:r>
+        <w:t xml:space="preserve"> </w:t>
+      </w:r>
+    </w:p>
+    <w:p>
+      <w:r>
+        <w:t>2 </w:t>
+      </w:r>
+      <w:r>
+        <w:t>Веб-интерфейс отправляет запрос серверу для получения параметров для адреса, введенного пользователем</w:t>
+      </w:r>
+      <w:r>
+        <w:t>.</w:t>
+      </w:r>
+      <w:r>
+        <w:t xml:space="preserve"> </w:t>
+      </w:r>
+    </w:p>
+    <w:p>
+      <w:pPr>
+        <w:pStyle w:val="ListParagraph"/>
+        <w:ind w:firstLine="0"/>
+      </w:pPr>
+      <w:r>
+        <w:t>3 </w:t>
+      </w:r>
+      <w:r>
+        <w:t>На стороне сервера происходит декодирование адреса в гексагон и проверка наличия параметров в базе данных</w:t>
+      </w:r>
+    </w:p>
+    <w:p>
+      <w:pPr>
+        <w:pStyle w:val="ListParagraph"/>
+        <w:ind w:firstLine="0"/>
+        <w:rPr>
+          <w:lang w:val="en-US"/>
+        </w:rPr>
+      </w:pPr>
+      <w:r>
+        <w:t xml:space="preserve">4 </w:t>
+      </w:r>
+      <w:r>
+        <w:t>При отсутствии значений происходит синхронный расчет параметров воды</w:t>
+      </w:r>
+      <w:r>
+        <w:t>.</w:t>
+      </w:r>
+    </w:p>
+    <w:p>
+      <w:pPr>
+        <w:pStyle w:val="ListParagraph"/>
+        <w:ind w:firstLine="0"/>
+        <w:rPr>
+          <w:lang w:val="en-US"/>
+        </w:rPr>
+      </w:pPr>
+      <w:r>
+        <w:t>5 Рассчитанные параметры передаются веб-интерфейсу</w:t>
+      </w:r>
+      <w:r>
+        <w:t>.</w:t>
+      </w:r>
+    </w:p>
+    <w:p>
+      <w:pPr>
+        <w:pStyle w:val="ListParagraph"/>
+        <w:ind w:firstLine="0"/>
+      </w:pPr>
+      <w:r>
+        <w:t xml:space="preserve">6 </w:t>
+      </w:r>
+      <w:r>
+        <w:t>Для пользователя формируется необходимый интерфейс, на котором отображается гексагон, который принадлежит адресу и отображаются параметры воды</w:t>
+      </w:r>
+      <w:r>
+        <w:t>.</w:t>
+      </w:r>
+      <w:r>
+        <w:t xml:space="preserve"> </w:t>
+      </w:r>
+    </w:p>
+    <w:p>
+      <w:pPr>
+        <w:pStyle w:val="ListParagraph"/>
+      </w:pPr>
+    </w:p>
+    <w:p>
+      <w:pPr>
+        <w:ind w:firstLine="0"/>
+        <w:jc w:val="center"/>
+      </w:pPr>
+      <w:r>
+        <w:rPr>
+          <w:noProof/>
+        </w:rPr>
         <w:lastRenderedPageBreak/>
-        <w:t>Рисунок 2.1 – Диаграмма взаимодействия при авторизации в системе</w:t>
-      </w:r>
-    </w:p>
-    <w:p/>
-    <w:p>
-      <w:r>
-        <w:t>Алгоритм получения доступа к защищенным ресурсам системы:</w:t>
-      </w:r>
-    </w:p>
-    <w:p>
-      <w:r>
-        <w:t>1 </w:t>
-      </w:r>
-      <w:r>
-        <w:t>При</w:t>
-      </w:r>
-      <w:r>
-        <w:t xml:space="preserve"> каждом запросе к защищенным ресурсам (например, ввод данных о поездке или запрос отчета) клиентское приложение отправляет access token в заголовке запроса.</w:t>
-      </w:r>
-    </w:p>
-    <w:p>
-      <w:r>
-        <w:t>2 </w:t>
-      </w:r>
-      <w:r>
-        <w:t>Сервер проверяет валидность access token, используя секретный ключ для расшифровки. Если токен валиден, запрос обрабатывается.</w:t>
-      </w:r>
-    </w:p>
-    <w:p>
-      <w:pPr>
-        <w:pStyle w:val="ListParagraph"/>
-      </w:pPr>
-      <w:r>
-        <w:t>3 </w:t>
-      </w:r>
-      <w:r>
-        <w:t>Если access token истек, клиентское приложение отправляет refresh token на сервер для получения нового access token.</w:t>
-      </w:r>
-    </w:p>
-    <w:p>
-      <w:pPr>
-        <w:pStyle w:val="ListParagraph"/>
-      </w:pPr>
-    </w:p>
-    <w:p>
-      <w:pPr>
-        <w:jc w:val="center"/>
-      </w:pPr>
-      <w:r>
-        <w:rPr>
-          <w:noProof/>
-        </w:rPr>
         <w:drawing>
-          <wp:inline distT="0" distB="0" distL="0" distR="0" wp14:anchorId="2BFDF33D" wp14:editId="69F9596F">
-            <wp:extent cx="5405622" cy="4676775"/>
-            <wp:effectExtent l="19050" t="19050" r="24130" b="9525"/>
-            <wp:docPr id="3" name="Рисунок 3"/>
+          <wp:inline distT="0" distB="0" distL="0" distR="0" wp14:anchorId="76CE311A" wp14:editId="55F90CBA">
+            <wp:extent cx="7779813" cy="3939809"/>
+            <wp:effectExtent l="2223" t="0" r="0" b="0"/>
+            <wp:docPr id="1765729968" name="Picture 1"/>
             <wp:cNvGraphicFramePr>
               <a:graphicFrameLocks xmlns:a="http://schemas.openxmlformats.org/drawingml/2006/main" noChangeAspect="1"/>
             </wp:cNvGraphicFramePr>
@@ -957,38 +1214,29 @@
               <a:graphicData uri="http://schemas.openxmlformats.org/drawingml/2006/picture">
                 <pic:pic xmlns:pic="http://schemas.openxmlformats.org/drawingml/2006/picture">
                   <pic:nvPicPr>
-                    <pic:cNvPr id="0" name="Picture 3"/>
-                    <pic:cNvPicPr>
-                      <a:picLocks noChangeAspect="1" noChangeArrowheads="1"/>
-                    </pic:cNvPicPr>
+                    <pic:cNvPr id="1765729968" name="Picture 1765729968"/>
+                    <pic:cNvPicPr/>
                   </pic:nvPicPr>
                   <pic:blipFill>
-                    <a:blip r:embed="rId9">
+                    <a:blip r:embed="rId9" cstate="print">
                       <a:extLst>
                         <a:ext uri="{28A0092B-C50C-407E-A947-70E740481C1C}">
                           <a14:useLocalDpi xmlns:a14="http://schemas.microsoft.com/office/drawing/2010/main" val="0"/>
                         </a:ext>
                       </a:extLst>
                     </a:blip>
-                    <a:srcRect/>
                     <a:stretch>
                       <a:fillRect/>
                     </a:stretch>
                   </pic:blipFill>
-                  <pic:spPr bwMode="auto">
-                    <a:xfrm>
+                  <pic:spPr>
+                    <a:xfrm rot="5400000">
                       <a:off x="0" y="0"/>
-                      <a:ext cx="5525030" cy="4780083"/>
+                      <a:ext cx="7859488" cy="3980158"/>
                     </a:xfrm>
                     <a:prstGeom prst="rect">
                       <a:avLst/>
                     </a:prstGeom>
-                    <a:noFill/>
-                    <a:ln>
-                      <a:solidFill>
-                        <a:schemeClr val="tx1"/>
-                      </a:solidFill>
-                    </a:ln>
                   </pic:spPr>
                 </pic:pic>
               </a:graphicData>
@@ -997,130 +1245,798 @@
         </w:drawing>
       </w:r>
     </w:p>
+    <w:p>
+      <w:pPr>
+        <w:ind w:firstLine="0"/>
+        <w:jc w:val="center"/>
+      </w:pPr>
+    </w:p>
+    <w:p>
+      <w:pPr>
+        <w:ind w:firstLine="0"/>
+        <w:jc w:val="center"/>
+      </w:pPr>
+      <w:r>
+        <w:t xml:space="preserve">Рисунок 2.2 – </w:t>
+      </w:r>
+      <w:r>
+        <w:t>Диаграмма взаимодействия пользователя с веб-приложением при отсутствии параметров адреса внутри базы данных</w:t>
+      </w:r>
+    </w:p>
+    <w:p>
+      <w:pPr>
+        <w:ind w:firstLine="0"/>
+        <w:jc w:val="center"/>
+      </w:pPr>
+    </w:p>
+    <w:p>
+      <w:pPr>
+        <w:rPr>
+          <w:lang w:val="en-US"/>
+        </w:rPr>
+      </w:pPr>
+      <w:r>
+        <w:t>Также на стороне сервера присутствует алгоритм декодирования адреса в необходимые для веб-приложения сущности</w:t>
+      </w:r>
+      <w:r>
+        <w:t xml:space="preserve">: </w:t>
+      </w:r>
+      <w:r>
+        <w:t>гексагон (</w:t>
+      </w:r>
+      <w:r>
+        <w:rPr>
+          <w:i/>
+          <w:iCs/>
+          <w:lang w:val="en-US"/>
+        </w:rPr>
+        <w:t>hex</w:t>
+      </w:r>
+      <w:r>
+        <w:rPr>
+          <w:i/>
+          <w:iCs/>
+        </w:rPr>
+        <w:t>_</w:t>
+      </w:r>
+      <w:r>
+        <w:rPr>
+          <w:i/>
+          <w:iCs/>
+          <w:lang w:val="en-US"/>
+        </w:rPr>
+        <w:t>id</w:t>
+      </w:r>
+      <w:r>
+        <w:t xml:space="preserve">) </w:t>
+      </w:r>
+      <w:r>
+        <w:t>и координаты</w:t>
+      </w:r>
+      <w:r>
+        <w:t>.</w:t>
+      </w:r>
+      <w:r>
+        <w:t xml:space="preserve"> Алгоритм</w:t>
+      </w:r>
+      <w:r>
+        <w:rPr>
+          <w:lang w:val="en-US"/>
+        </w:rPr>
+        <w:t>:</w:t>
+      </w:r>
+    </w:p>
+    <w:p>
+      <w:pPr>
+        <w:rPr>
+          <w:lang w:val="en-US"/>
+        </w:rPr>
+      </w:pPr>
+      <w:r>
+        <w:lastRenderedPageBreak/>
+        <w:t xml:space="preserve">1 </w:t>
+      </w:r>
+      <w:r>
+        <w:t xml:space="preserve">Полученный адрес с помощью </w:t>
+      </w:r>
+      <w:r>
+        <w:rPr>
+          <w:lang w:val="en-US"/>
+        </w:rPr>
+        <w:t>API</w:t>
+      </w:r>
+      <w:r>
+        <w:t xml:space="preserve"> </w:t>
+      </w:r>
+      <w:r>
+        <w:t>карт преобразуется в координаты, которые содержат широту и долготу</w:t>
+      </w:r>
+      <w:r>
+        <w:t>.</w:t>
+      </w:r>
+    </w:p>
+    <w:p>
+      <w:pPr>
+        <w:rPr>
+          <w:lang w:val="en-US"/>
+        </w:rPr>
+      </w:pPr>
+      <w:r>
+        <w:t xml:space="preserve">2 </w:t>
+      </w:r>
+      <w:r>
+        <w:t>Из интерфейса веб-приложения извлекается информация о текущей резолюции гексагонов</w:t>
+      </w:r>
+      <w:r>
+        <w:t xml:space="preserve">. </w:t>
+      </w:r>
+      <w:r>
+        <w:t>Резолюция гексагона – коэффициент размера области, которую покрывает гексагон</w:t>
+      </w:r>
+      <w:r>
+        <w:t>.</w:t>
+      </w:r>
+      <w:r>
+        <w:t xml:space="preserve"> Формирование гексагонов происходит посредством библиотеки </w:t>
+      </w:r>
+      <w:r>
+        <w:rPr>
+          <w:lang w:val="en-US"/>
+        </w:rPr>
+        <w:t xml:space="preserve">h3, </w:t>
+      </w:r>
+      <w:r>
+        <w:t xml:space="preserve">которую разработал </w:t>
+      </w:r>
+      <w:r>
+        <w:rPr>
+          <w:i/>
+          <w:iCs/>
+          <w:lang w:val="en-US"/>
+        </w:rPr>
+        <w:t>Uber</w:t>
+      </w:r>
+      <w:r>
+        <w:rPr>
+          <w:lang w:val="en-US"/>
+        </w:rPr>
+        <w:t>.</w:t>
+      </w:r>
+    </w:p>
+    <w:p>
+      <w:r>
+        <w:t xml:space="preserve">3 </w:t>
+      </w:r>
+      <w:r>
+        <w:t>Формируется сущность</w:t>
+      </w:r>
+      <w:r>
+        <w:t xml:space="preserve"> </w:t>
+      </w:r>
+      <w:r>
+        <w:rPr>
+          <w:i/>
+          <w:iCs/>
+          <w:lang w:val="en-US"/>
+        </w:rPr>
+        <w:t>Address</w:t>
+      </w:r>
+      <w:r>
+        <w:t xml:space="preserve">, </w:t>
+      </w:r>
+      <w:r>
+        <w:t xml:space="preserve">которая далее используется в системе как единый интерфейс обращения с координатами, названием адреса в привычном для человека формате и </w:t>
+      </w:r>
+      <w:r>
+        <w:rPr>
+          <w:lang w:val="en-US"/>
+        </w:rPr>
+        <w:t>hex</w:t>
+      </w:r>
+      <w:r>
+        <w:t>_</w:t>
+      </w:r>
+      <w:r>
+        <w:rPr>
+          <w:lang w:val="en-US"/>
+        </w:rPr>
+        <w:t>id</w:t>
+      </w:r>
+      <w:r>
+        <w:t>.</w:t>
+      </w:r>
+    </w:p>
+    <w:p>
+      <w:r>
+        <w:t>Немаловажную часть также занимает алгоритм агрегации результатов вычисления параметров воды для каждого отдельного адреса в соответствующие гексагоны</w:t>
+      </w:r>
+      <w:r>
+        <w:t xml:space="preserve">. </w:t>
+      </w:r>
+      <w:r>
+        <w:t>Алгоритм объединения гексагонов и их параметров</w:t>
+      </w:r>
+      <w:r>
+        <w:t>:</w:t>
+      </w:r>
+    </w:p>
+    <w:p>
+      <w:pPr>
+        <w:rPr>
+          <w:lang w:val="en-US"/>
+        </w:rPr>
+      </w:pPr>
+      <w:r>
+        <w:t xml:space="preserve">1 </w:t>
+      </w:r>
+      <w:r>
+        <w:t>Среди всех доступных для сервера адресов делаем следующую операцию</w:t>
+      </w:r>
+      <w:r>
+        <w:t xml:space="preserve">: </w:t>
+      </w:r>
+      <w:r>
+        <w:t xml:space="preserve">перевод </w:t>
+      </w:r>
+      <w:proofErr w:type="spellStart"/>
+      <w:r>
+        <w:t>человекочитаемого</w:t>
+      </w:r>
+      <w:proofErr w:type="spellEnd"/>
+      <w:r>
+        <w:t xml:space="preserve"> адреса в сущность </w:t>
+      </w:r>
+      <w:r>
+        <w:rPr>
+          <w:i/>
+          <w:iCs/>
+          <w:lang w:val="en-US"/>
+        </w:rPr>
+        <w:t>Address</w:t>
+      </w:r>
+      <w:r>
+        <w:t xml:space="preserve">, </w:t>
+      </w:r>
+      <w:r>
+        <w:t>алгоритм формирования которой был описан выше</w:t>
+      </w:r>
+      <w:r>
+        <w:t xml:space="preserve">. </w:t>
+      </w:r>
+    </w:p>
+    <w:p>
+      <w:pPr>
+        <w:rPr>
+          <w:lang w:val="en-US"/>
+        </w:rPr>
+      </w:pPr>
+      <w:r>
+        <w:t>2</w:t>
+      </w:r>
+      <w:r>
+        <w:t xml:space="preserve"> </w:t>
+      </w:r>
+      <w:r>
+        <w:t xml:space="preserve">Объединяем сущности </w:t>
+      </w:r>
+      <w:r>
+        <w:rPr>
+          <w:lang w:val="en-US"/>
+        </w:rPr>
+        <w:t>Address</w:t>
+      </w:r>
+      <w:r>
+        <w:t xml:space="preserve"> </w:t>
+      </w:r>
+      <w:r>
+        <w:t xml:space="preserve">в группы, где находится одинаковый </w:t>
+      </w:r>
+      <w:r>
+        <w:rPr>
+          <w:lang w:val="en-US"/>
+        </w:rPr>
+        <w:t>hex</w:t>
+      </w:r>
+      <w:r>
+        <w:t>_</w:t>
+      </w:r>
+      <w:r>
+        <w:rPr>
+          <w:lang w:val="en-US"/>
+        </w:rPr>
+        <w:t>id</w:t>
+      </w:r>
+      <w:r>
+        <w:t>.</w:t>
+      </w:r>
+    </w:p>
+    <w:p>
+      <w:r>
+        <w:t xml:space="preserve">3 </w:t>
+      </w:r>
+      <w:r>
+        <w:t>По каждому из доступных параметров находим среднее значение между всеми адресами, вошедшими в группу</w:t>
+      </w:r>
+      <w:r>
+        <w:t>.</w:t>
+      </w:r>
+    </w:p>
+    <w:p>
+      <w:r>
+        <w:t>Алгоритм формирования цвета гексагона был выбран следующий</w:t>
+      </w:r>
+      <w:r>
+        <w:t>:</w:t>
+      </w:r>
+    </w:p>
+    <w:p>
+      <w:pPr>
+        <w:rPr>
+          <w:lang w:val="en-US"/>
+        </w:rPr>
+      </w:pPr>
+      <w:r>
+        <w:t xml:space="preserve">1 </w:t>
+      </w:r>
+      <w:r>
+        <w:t>Нормализуем значения параметров воды согласно ПДК</w:t>
+      </w:r>
+      <w:r>
+        <w:t>.</w:t>
+      </w:r>
+    </w:p>
+    <w:p>
+      <w:r>
+        <w:t>2</w:t>
+      </w:r>
+      <w:r>
+        <w:t xml:space="preserve"> </w:t>
+      </w:r>
+      <w:r>
+        <w:t>После нормализации находим максимальное отклонение</w:t>
+      </w:r>
+      <w:r>
+        <w:t>.</w:t>
+      </w:r>
+    </w:p>
+    <w:p>
+      <w:r>
+        <w:t xml:space="preserve">3 </w:t>
+      </w:r>
+      <w:r>
+        <w:t>Преобразуем отклонение в цвет</w:t>
+      </w:r>
+      <w:r>
+        <w:t xml:space="preserve">: </w:t>
+      </w:r>
+      <w:r>
+        <w:t xml:space="preserve">для этого используем формат </w:t>
+      </w:r>
+      <w:r>
+        <w:rPr>
+          <w:lang w:val="en-US"/>
+        </w:rPr>
+        <w:t>HSV</w:t>
+      </w:r>
+      <w:r>
+        <w:t xml:space="preserve"> (</w:t>
+      </w:r>
+      <w:r>
+        <w:rPr>
+          <w:lang w:val="en-US"/>
+        </w:rPr>
+        <w:t>hue</w:t>
+      </w:r>
+      <w:r>
+        <w:t xml:space="preserve">, </w:t>
+      </w:r>
+      <w:r>
+        <w:rPr>
+          <w:lang w:val="en-US"/>
+        </w:rPr>
+        <w:t>saturation</w:t>
+      </w:r>
+      <w:r>
+        <w:t xml:space="preserve">, </w:t>
+      </w:r>
+      <w:r>
+        <w:rPr>
+          <w:lang w:val="en-US"/>
+        </w:rPr>
+        <w:t>value</w:t>
+      </w:r>
+      <w:r>
+        <w:t xml:space="preserve">), </w:t>
+      </w:r>
+      <w:r>
+        <w:t xml:space="preserve">где первый параметр – это цвет, </w:t>
+      </w:r>
+      <w:r>
+        <w:rPr>
+          <w:lang w:val="en-US"/>
+        </w:rPr>
+        <w:t>saturation</w:t>
+      </w:r>
+      <w:r>
+        <w:t xml:space="preserve"> </w:t>
+      </w:r>
+      <w:r>
+        <w:t>–</w:t>
+      </w:r>
+      <w:r>
+        <w:t xml:space="preserve"> </w:t>
+      </w:r>
+      <w:r>
+        <w:t xml:space="preserve">насыщенность и </w:t>
+      </w:r>
+      <w:r>
+        <w:rPr>
+          <w:lang w:val="en-US"/>
+        </w:rPr>
+        <w:t>value</w:t>
+      </w:r>
+      <w:r>
+        <w:t xml:space="preserve"> – </w:t>
+      </w:r>
+      <w:r>
+        <w:t>яркость</w:t>
+      </w:r>
+      <w:r>
+        <w:t>.</w:t>
+      </w:r>
+      <w:r>
+        <w:t xml:space="preserve"> Для того чтобы преобразовать отклонение в цвет необходимо задать два граничных значения – это красный и зеленый цвета</w:t>
+      </w:r>
+      <w:r>
+        <w:t xml:space="preserve">, </w:t>
+      </w:r>
+      <w:r>
+        <w:t>а также зафиксировать яркость и насыщенность</w:t>
+      </w:r>
+      <w:r>
+        <w:t>.</w:t>
+      </w:r>
+    </w:p>
+    <w:p>
+      <w:pPr>
+        <w:rPr>
+          <w:lang w:val="en-US"/>
+        </w:rPr>
+      </w:pPr>
+      <w:r>
+        <w:t xml:space="preserve">4 </w:t>
+      </w:r>
+      <w:r>
+        <w:t xml:space="preserve">Преобразуем </w:t>
+      </w:r>
+      <w:r>
+        <w:rPr>
+          <w:lang w:val="en-US"/>
+        </w:rPr>
+        <w:t>HSV</w:t>
+      </w:r>
+      <w:r>
+        <w:t xml:space="preserve"> </w:t>
+      </w:r>
+      <w:r>
+        <w:t xml:space="preserve">в </w:t>
+      </w:r>
+      <w:r>
+        <w:rPr>
+          <w:lang w:val="en-US"/>
+        </w:rPr>
+        <w:t>RGB</w:t>
+      </w:r>
+      <w:r>
+        <w:t>.</w:t>
+      </w:r>
+    </w:p>
+    <w:p>
+      <w:r>
+        <w:t>Таким образом алгоритм работы программы отображает основные этапы спроектированной системы</w:t>
+      </w:r>
+      <w:r>
+        <w:t xml:space="preserve">. </w:t>
+      </w:r>
+      <w:r>
+        <w:t>Система может как использовать данные, посчитанные с помощью асинхронного процесса, так и запрашивать данные с помощью точечного адреса</w:t>
+      </w:r>
+      <w:r>
+        <w:t xml:space="preserve">. </w:t>
+      </w:r>
+      <w:r>
+        <w:t>Также в этом разделе был отражен алгоритм перевода адресов в гексагоны и координаты и продемонстрирован алгоритм конвертации параметров воды в цветовую схему</w:t>
+      </w:r>
+      <w:r>
+        <w:t>.</w:t>
+      </w:r>
+    </w:p>
     <w:p/>
     <w:p>
-      <w:r>
-        <w:t>Рисунок 2.2 – Диаграмма взаимодействия при попытке доступа к системе</w:t>
-      </w:r>
+      <w:pPr>
+        <w:pStyle w:val="Heading2"/>
+      </w:pPr>
+      <w:bookmarkStart w:id="5" w:name="_Toc193708781"/>
+      <w:r>
+        <w:t>2</w:t>
+      </w:r>
+      <w:r>
+        <w:t>.4 Структура базы данных программного средства</w:t>
+      </w:r>
+      <w:bookmarkEnd w:id="5"/>
     </w:p>
     <w:p/>
     <w:p>
       <w:r>
-        <w:t>Алгоритм обновления токенов:</w:t>
-      </w:r>
-    </w:p>
-    <w:p>
-      <w:r>
-        <w:t>1 Если access token истек, клиентское приложение отправляет refresh token на сервер для получения нового access token.</w:t>
-      </w:r>
-    </w:p>
-    <w:p>
-      <w:r>
-        <w:t>2 Сервер проверяет refresh token в базе данных Redis. Если токен валиден, генерируется новый access token и отправляется клиенту.</w:t>
-      </w:r>
-    </w:p>
-    <w:p>
-      <w:pPr>
-        <w:pStyle w:val="ListParagraph"/>
-      </w:pPr>
-      <w:r>
-        <w:t>3 </w:t>
-      </w:r>
-      <w:r>
-        <w:t>Если refresh token также истек, пользователь должен пройти процедуру аутентификации заново.</w:t>
-      </w:r>
-    </w:p>
-    <w:p>
+        <w:t xml:space="preserve">База данных </w:t>
+      </w:r>
+      <w:r>
+        <w:t>веб-приложения для усовершенствования мониторинга качества воды состоит из таблицы</w:t>
+      </w:r>
+      <w:r>
+        <w:t xml:space="preserve"> </w:t>
+      </w:r>
+      <w:r>
+        <w:rPr>
+          <w:lang w:val="en-US"/>
+        </w:rPr>
+        <w:t>hexagons</w:t>
+      </w:r>
+      <w:r>
+        <w:t>, в которой хранится информация о гексагонах</w:t>
+      </w:r>
+      <w:r>
+        <w:t xml:space="preserve">. </w:t>
+      </w:r>
+    </w:p>
+    <w:p>
+      <w:r>
+        <w:t>Таблица одна и имеет следующую схему</w:t>
+      </w:r>
+      <w:r>
+        <w:t xml:space="preserve">: </w:t>
+      </w:r>
+      <w:r>
+        <w:t xml:space="preserve">поле </w:t>
+      </w:r>
+      <w:r>
+        <w:rPr>
+          <w:lang w:val="en-US"/>
+        </w:rPr>
+        <w:t>hex</w:t>
+      </w:r>
+      <w:r>
+        <w:t>_</w:t>
+      </w:r>
+      <w:r>
+        <w:rPr>
+          <w:lang w:val="en-US"/>
+        </w:rPr>
+        <w:t>id</w:t>
+      </w:r>
+      <w:r>
+        <w:t xml:space="preserve">, </w:t>
+      </w:r>
+      <w:r>
+        <w:t xml:space="preserve">которое является главным для поиска, </w:t>
+      </w:r>
+      <w:r>
+        <w:rPr>
+          <w:lang w:val="en-US"/>
+        </w:rPr>
+        <w:t>created</w:t>
+      </w:r>
+      <w:r>
+        <w:t>_</w:t>
+      </w:r>
+      <w:r>
+        <w:rPr>
+          <w:lang w:val="en-US"/>
+        </w:rPr>
+        <w:t>at</w:t>
+      </w:r>
+      <w:r>
+        <w:t xml:space="preserve"> </w:t>
+      </w:r>
+      <w:r>
+        <w:t>–</w:t>
+      </w:r>
+      <w:r>
+        <w:t xml:space="preserve"> </w:t>
+      </w:r>
+      <w:r>
+        <w:rPr>
+          <w:lang w:val="en-US"/>
+        </w:rPr>
+        <w:t>timestamp</w:t>
+      </w:r>
+      <w:r>
+        <w:t>, который отражает момент попадания гексагона в систему для расчета его параметров воды</w:t>
+      </w:r>
+      <w:r>
+        <w:t xml:space="preserve">. </w:t>
+      </w:r>
+      <w:r>
+        <w:t xml:space="preserve">Такое поле необходимо, чтобы фильтровать данные, которые оказались либо слишком </w:t>
+      </w:r>
       <w:r>
         <w:lastRenderedPageBreak/>
-        <w:t>Алгоритм ввода данных водителем:</w:t>
-      </w:r>
-    </w:p>
-    <w:p>
-      <w:r>
-        <w:t>1 </w:t>
-      </w:r>
-      <w:r>
-        <w:t>Водитель вводит данные о поездке через мобильное приложение: название или код рейса, дату начала и окончания поездки, места начала и окончания маршрута, а также время, затраченное на сон.</w:t>
-      </w:r>
-    </w:p>
-    <w:p>
-      <w:r>
-        <w:t>2 </w:t>
-      </w:r>
-      <w:r>
-        <w:t>Данные отправляются на сервер через REST API. Сервер проверяет access token в заголовке запроса для подтверждения прав доступа.</w:t>
-      </w:r>
-    </w:p>
-    <w:p>
-      <w:r>
-        <w:t>3 </w:t>
-      </w:r>
-      <w:r>
-        <w:t>Если токен валиден, сервер сохраняет данные в базе данных PostgreSQL и начинает обработку.</w:t>
-      </w:r>
-    </w:p>
-    <w:p>
-      <w:r>
-        <w:t>Алгоритм обработки данных и расчет эффективности водителя:</w:t>
-      </w:r>
-    </w:p>
-    <w:p>
-      <w:r>
-        <w:t>1 </w:t>
-      </w:r>
-      <w:r>
-        <w:t>Сервер рассчитывает общую скорость поездки на основе расстояния между точками начала и окончания маршрута и времени, затраченного на поездку.</w:t>
-      </w:r>
-    </w:p>
-    <w:p>
-      <w:r>
-        <w:t>2 </w:t>
-      </w:r>
-      <w:r>
-        <w:t>Время сна проверяется на соответствие нормам, установленным законодательством или внутренними правилами компании.</w:t>
-      </w:r>
-    </w:p>
-    <w:p>
-      <w:r>
-        <w:t>3 </w:t>
-      </w:r>
-      <w:r>
-        <w:t>На основе этих данных сервер вычисляет итоговую эффективность водителя.</w:t>
-      </w:r>
-    </w:p>
-    <w:p>
-      <w:r>
-        <w:t>Алгоритм формирования отчета:</w:t>
-      </w:r>
-    </w:p>
-    <w:p>
-      <w:r>
-        <w:t>1 </w:t>
-      </w:r>
-      <w:r>
-        <w:t>По запросу от клиента (водителя или диспетчера) сервер извлекает данные из базы данных и формирует отчет.</w:t>
-      </w:r>
-    </w:p>
-    <w:p>
-      <w:r>
-        <w:t>2 </w:t>
-      </w:r>
-      <w:r>
-        <w:t>Отчет включает информацию о поездках, скорости, времени сна и эффективности водителя.</w:t>
-      </w:r>
-    </w:p>
-    <w:p>
-      <w:r>
-        <w:t>3 </w:t>
-      </w:r>
-      <w:r>
-        <w:t>Отчет отправляется обратно в мобильное приложение или веб-интерфейс для отображения.</w:t>
-      </w:r>
-    </w:p>
-    <w:p>
-      <w:r>
-        <w:t>Таким образом, алгоритм работы программы обеспечивает безопасный и эффективный процесс аутентификации, обработки данных и формирования отчетов. Использование access и refresh токенов, а также кэширование в Redis позволяют обеспечить высокую производительность и безопасность системы.</w:t>
+        <w:t>старыми, для текущего промежутка времени, либо слишком новыми, если сейчас пользователь находится в режиме сравнения</w:t>
+      </w:r>
+      <w:r>
+        <w:t xml:space="preserve">. </w:t>
+      </w:r>
+      <w:r>
+        <w:t>Также в таблице присутствует еще два поле</w:t>
+      </w:r>
+      <w:r>
+        <w:t xml:space="preserve">: </w:t>
+      </w:r>
+      <w:r>
+        <w:rPr>
+          <w:lang w:val="en-US"/>
+        </w:rPr>
+        <w:t>hex</w:t>
+      </w:r>
+      <w:r>
+        <w:t>_</w:t>
+      </w:r>
+      <w:r>
+        <w:rPr>
+          <w:lang w:val="en-US"/>
+        </w:rPr>
+        <w:t>color</w:t>
+      </w:r>
+      <w:r>
+        <w:t xml:space="preserve"> </w:t>
+      </w:r>
+      <w:r>
+        <w:t>и</w:t>
+      </w:r>
+      <w:r>
+        <w:t xml:space="preserve"> </w:t>
+      </w:r>
+      <w:r>
+        <w:rPr>
+          <w:lang w:val="en-US"/>
+        </w:rPr>
+        <w:t>water</w:t>
+      </w:r>
+      <w:r>
+        <w:t>_</w:t>
+      </w:r>
+      <w:r>
+        <w:rPr>
+          <w:lang w:val="en-US"/>
+        </w:rPr>
+        <w:t>parameters</w:t>
+      </w:r>
+      <w:r>
+        <w:t xml:space="preserve">. </w:t>
+      </w:r>
+      <w:r>
+        <w:t xml:space="preserve">Где </w:t>
+      </w:r>
+      <w:r>
+        <w:rPr>
+          <w:lang w:val="en-US"/>
+        </w:rPr>
+        <w:t>hex</w:t>
+      </w:r>
+      <w:r>
+        <w:t>_</w:t>
+      </w:r>
+      <w:r>
+        <w:rPr>
+          <w:lang w:val="en-US"/>
+        </w:rPr>
+        <w:t>color</w:t>
+      </w:r>
+      <w:r>
+        <w:t xml:space="preserve"> </w:t>
+      </w:r>
+      <w:r>
+        <w:t>–</w:t>
+      </w:r>
+      <w:r>
+        <w:t xml:space="preserve"> </w:t>
+      </w:r>
+      <w:r>
+        <w:t>это строка, которая отвечает за то, какой цвет сейчас должен быть у гексагона в шестнадцатеричном формате</w:t>
+      </w:r>
+      <w:r>
+        <w:t>.</w:t>
+      </w:r>
+      <w:r>
+        <w:t xml:space="preserve"> Поле </w:t>
+      </w:r>
+      <w:r>
+        <w:rPr>
+          <w:lang w:val="en-US"/>
+        </w:rPr>
+        <w:t>water</w:t>
+      </w:r>
+      <w:r>
+        <w:t>_</w:t>
+      </w:r>
+      <w:r>
+        <w:rPr>
+          <w:lang w:val="en-US"/>
+        </w:rPr>
+        <w:t>parameters</w:t>
+      </w:r>
+      <w:r>
+        <w:t xml:space="preserve"> </w:t>
+      </w:r>
+      <w:r>
+        <w:t>содержит все возможные параметры воды для текущего гексагона</w:t>
+      </w:r>
+      <w:r>
+        <w:t xml:space="preserve">. </w:t>
+      </w:r>
+      <w:r>
+        <w:t>Например, запах, жесткость, минерализация</w:t>
+      </w:r>
+      <w:r>
+        <w:t>.</w:t>
+      </w:r>
+    </w:p>
+    <w:p>
+      <w:r>
+        <w:t>Для дальнейших доработок, например, при введении уведомлений пользователем через их личный аккаунт, могут быть введение еще несколько соответствующих таблиц</w:t>
+      </w:r>
+      <w:r>
+        <w:t xml:space="preserve">. </w:t>
+      </w:r>
+      <w:r>
+        <w:t xml:space="preserve">Одной из таких таблиц может быть </w:t>
+      </w:r>
+      <w:r>
+        <w:rPr>
+          <w:lang w:val="en-US"/>
+        </w:rPr>
+        <w:t>users</w:t>
+      </w:r>
+      <w:r>
+        <w:t xml:space="preserve">, </w:t>
+      </w:r>
+      <w:r>
+        <w:t xml:space="preserve">в которой будут хранится </w:t>
+      </w:r>
+      <w:r>
+        <w:rPr>
+          <w:lang w:val="en-US"/>
+        </w:rPr>
+        <w:t>email</w:t>
+      </w:r>
+      <w:r>
+        <w:t>’</w:t>
+      </w:r>
+      <w:r>
+        <w:t>ы, по которым необходимо отправлять уведомления о плохом качестве воды в их районе</w:t>
+      </w:r>
+      <w:r>
+        <w:t xml:space="preserve">. </w:t>
+      </w:r>
+    </w:p>
+    <w:p>
+      <w:r>
+        <w:t xml:space="preserve">Таким образом, база данных системы обеспечивает гибкость и масштабируемость, позволяя эффективно хранить и обрабатывать данные о </w:t>
+      </w:r>
+      <w:r>
+        <w:t>гексагонах, времени их создания, а также параметрах воды</w:t>
+      </w:r>
+      <w:r>
+        <w:t xml:space="preserve">. </w:t>
+      </w:r>
+      <w:r>
+        <w:t xml:space="preserve">Такая структура позволяет системе </w:t>
+      </w:r>
+      <w:r>
+        <w:t>анализировать средние показатели и выбирать временные промежутки для отображения</w:t>
+      </w:r>
+      <w:r>
+        <w:t>.</w:t>
       </w:r>
     </w:p>
     <w:p/>
@@ -1128,333 +2044,42 @@
       <w:pPr>
         <w:pStyle w:val="Heading2"/>
       </w:pPr>
-      <w:bookmarkStart w:id="5" w:name="_Toc193708781"/>
+      <w:bookmarkStart w:id="6" w:name="_Toc193708782"/>
       <w:r>
         <w:t>2</w:t>
       </w:r>
       <w:r>
-        <w:t>.4 Структура базы данных программного средства</w:t>
-      </w:r>
-      <w:bookmarkEnd w:id="5"/>
+        <w:t>.5 Выводы и оценка результатов разработки</w:t>
+      </w:r>
+      <w:bookmarkEnd w:id="6"/>
+      <w:r>
+        <w:t xml:space="preserve">  </w:t>
+      </w:r>
     </w:p>
     <w:p/>
     <w:p>
       <w:r>
-        <w:t xml:space="preserve">База данных </w:t>
-      </w:r>
-      <w:r>
-        <w:t>веб-приложения для усовершенствования мониторинга качества воды состоит из таблицы</w:t>
-      </w:r>
-      <w:r>
-        <w:t xml:space="preserve"> </w:t>
-      </w:r>
-      <w:r>
-        <w:rPr>
-          <w:lang w:val="en-US"/>
-        </w:rPr>
-        <w:t>hexagons</w:t>
-      </w:r>
-      <w:r>
-        <w:t>, в которой хранится информация о гексагонах</w:t>
-      </w:r>
-      <w:r>
-        <w:t xml:space="preserve">. </w:t>
-      </w:r>
-    </w:p>
-    <w:p>
-      <w:r>
-        <w:t>Таблица одна и имеет следующую схему</w:t>
-      </w:r>
-      <w:r>
-        <w:t xml:space="preserve">: </w:t>
-      </w:r>
-      <w:r>
-        <w:t xml:space="preserve">поле </w:t>
-      </w:r>
-      <w:r>
-        <w:rPr>
-          <w:lang w:val="en-US"/>
-        </w:rPr>
-        <w:t>hex</w:t>
-      </w:r>
-      <w:r>
-        <w:t>_</w:t>
-      </w:r>
-      <w:r>
-        <w:rPr>
-          <w:lang w:val="en-US"/>
-        </w:rPr>
-        <w:t>id</w:t>
-      </w:r>
-      <w:r>
-        <w:t xml:space="preserve">, </w:t>
-      </w:r>
-      <w:r>
-        <w:t xml:space="preserve">которое является главным для поиска, </w:t>
-      </w:r>
-      <w:r>
-        <w:rPr>
-          <w:lang w:val="en-US"/>
-        </w:rPr>
-        <w:t>created</w:t>
-      </w:r>
-      <w:r>
-        <w:t>_</w:t>
-      </w:r>
-      <w:r>
-        <w:rPr>
-          <w:lang w:val="en-US"/>
-        </w:rPr>
-        <w:t>at</w:t>
-      </w:r>
-      <w:r>
-        <w:t xml:space="preserve"> </w:t>
-      </w:r>
-      <w:r>
-        <w:t>–</w:t>
-      </w:r>
-      <w:r>
-        <w:t xml:space="preserve"> </w:t>
-      </w:r>
-      <w:r>
-        <w:rPr>
-          <w:lang w:val="en-US"/>
-        </w:rPr>
-        <w:t>timestamp</w:t>
-      </w:r>
-      <w:r>
-        <w:t>, который отражает момент попадания гексагона в систему для расчета его параметров воды</w:t>
-      </w:r>
-      <w:r>
-        <w:t xml:space="preserve">. </w:t>
-      </w:r>
-      <w:r>
-        <w:t>Такое поле необходимо, чтобы фильтровать данные, которые оказались либо слишком старыми, для текущего промежутка времени, либо слишком новыми, если сейчас пользователь находится в режиме сравнения</w:t>
-      </w:r>
-      <w:r>
-        <w:t xml:space="preserve">. </w:t>
-      </w:r>
-      <w:r>
-        <w:t>Также в таблице присутствует еще два поле</w:t>
-      </w:r>
-      <w:r>
-        <w:t xml:space="preserve">: </w:t>
-      </w:r>
-      <w:r>
-        <w:rPr>
-          <w:lang w:val="en-US"/>
-        </w:rPr>
-        <w:t>hex</w:t>
-      </w:r>
-      <w:r>
-        <w:t>_</w:t>
-      </w:r>
-      <w:r>
-        <w:rPr>
-          <w:lang w:val="en-US"/>
-        </w:rPr>
-        <w:t>color</w:t>
-      </w:r>
-      <w:r>
-        <w:t xml:space="preserve"> </w:t>
-      </w:r>
-      <w:r>
-        <w:t>и</w:t>
-      </w:r>
-      <w:r>
-        <w:t xml:space="preserve"> </w:t>
-      </w:r>
-      <w:r>
-        <w:rPr>
-          <w:lang w:val="en-US"/>
-        </w:rPr>
-        <w:t>water</w:t>
-      </w:r>
-      <w:r>
-        <w:t>_</w:t>
-      </w:r>
-      <w:r>
-        <w:rPr>
-          <w:lang w:val="en-US"/>
-        </w:rPr>
-        <w:t>parameters</w:t>
-      </w:r>
-      <w:r>
-        <w:t xml:space="preserve">. </w:t>
-      </w:r>
-      <w:r>
-        <w:t xml:space="preserve">Где </w:t>
-      </w:r>
-      <w:r>
-        <w:rPr>
-          <w:lang w:val="en-US"/>
-        </w:rPr>
-        <w:t>hex</w:t>
-      </w:r>
-      <w:r>
-        <w:t>_</w:t>
-      </w:r>
-      <w:r>
-        <w:rPr>
-          <w:lang w:val="en-US"/>
-        </w:rPr>
-        <w:t>color</w:t>
-      </w:r>
-      <w:r>
-        <w:t xml:space="preserve"> </w:t>
-      </w:r>
-      <w:r>
-        <w:t>–</w:t>
-      </w:r>
-      <w:r>
-        <w:t xml:space="preserve"> </w:t>
-      </w:r>
-      <w:r>
-        <w:t>это строка, которая отвечает за то, какой цвет сейчас должен быть у гексагона в шестнадцатеричном формате</w:t>
-      </w:r>
-      <w:r>
-        <w:t>.</w:t>
-      </w:r>
-      <w:r>
-        <w:t xml:space="preserve"> Поле </w:t>
-      </w:r>
-      <w:r>
-        <w:rPr>
-          <w:lang w:val="en-US"/>
-        </w:rPr>
-        <w:t>water</w:t>
-      </w:r>
-      <w:r>
-        <w:t>_</w:t>
-      </w:r>
-      <w:r>
-        <w:rPr>
-          <w:lang w:val="en-US"/>
-        </w:rPr>
-        <w:t>parameters</w:t>
-      </w:r>
-      <w:r>
-        <w:t xml:space="preserve"> </w:t>
-      </w:r>
-      <w:r>
-        <w:t>содержит все возможные параметры воды для текущего гексагона</w:t>
-      </w:r>
-      <w:r>
-        <w:t xml:space="preserve">. </w:t>
-      </w:r>
-      <w:r>
-        <w:t>Например, запах, жесткость, минерализация</w:t>
-      </w:r>
-      <w:r>
-        <w:t>.</w:t>
-      </w:r>
-    </w:p>
-    <w:p>
-      <w:r>
-        <w:lastRenderedPageBreak/>
-        <w:t>Для дальнейших доработок, например, при введении уведомлений пользователем через их личный аккаунт, могут быть введение еще несколько соответствующих таблиц</w:t>
-      </w:r>
-      <w:r>
-        <w:t xml:space="preserve">. </w:t>
-      </w:r>
-      <w:r>
-        <w:t xml:space="preserve">Одной из таких таблиц может быть </w:t>
-      </w:r>
-      <w:r>
-        <w:rPr>
-          <w:lang w:val="en-US"/>
-        </w:rPr>
-        <w:t>users</w:t>
-      </w:r>
-      <w:r>
-        <w:t xml:space="preserve">, </w:t>
-      </w:r>
-      <w:r>
-        <w:t xml:space="preserve">в которой будут хранится </w:t>
-      </w:r>
-      <w:r>
-        <w:rPr>
-          <w:lang w:val="en-US"/>
-        </w:rPr>
-        <w:t>email</w:t>
-      </w:r>
-      <w:r>
-        <w:t>’</w:t>
-      </w:r>
-      <w:r>
-        <w:t>ы, по которым необходимо отправлять уведомления о плохом качестве воды в их районе</w:t>
-      </w:r>
-      <w:r>
-        <w:t xml:space="preserve">. </w:t>
-      </w:r>
-      <w:r>
-        <w:t>Однако такая схема может быть сложно реализуемой с точки зрения безопасности, так как в базе данных начинают хранится персональные данные пользователей</w:t>
-      </w:r>
-      <w:r>
-        <w:t>.</w:t>
-      </w:r>
-    </w:p>
-    <w:p>
-      <w:r>
-        <w:t xml:space="preserve">Таким образом, база данных системы обеспечивает гибкость и масштабируемость, позволяя эффективно хранить и обрабатывать данные о </w:t>
-      </w:r>
-      <w:r>
-        <w:t>гексагонах, времени их создания, а также параметрах воды</w:t>
-      </w:r>
-      <w:r>
-        <w:t xml:space="preserve">. </w:t>
-      </w:r>
-      <w:r>
-        <w:t xml:space="preserve">Такая структура позволяет системе </w:t>
-      </w:r>
-      <w:r>
-        <w:t>анализировать средние показатели и выбирать временные промежутки для отображения</w:t>
-      </w:r>
-      <w:r>
-        <w:t>.</w:t>
-      </w:r>
-    </w:p>
-    <w:p/>
-    <w:p>
-      <w:pPr>
-        <w:pStyle w:val="Heading2"/>
-      </w:pPr>
-      <w:bookmarkStart w:id="6" w:name="_Toc193708782"/>
-      <w:r>
-        <w:t>2</w:t>
-      </w:r>
-      <w:r>
-        <w:t>.5 Выводы и оценка результатов разработки</w:t>
-      </w:r>
-      <w:bookmarkEnd w:id="6"/>
-      <w:r>
-        <w:t xml:space="preserve">  </w:t>
-      </w:r>
-    </w:p>
-    <w:p/>
-    <w:p>
-      <w:r>
-        <w:t>Разработка веб-приложения для визуализации мониторинга качества воды успешно завершена. Система полностью соответствует поставленным требованиям и обеспечивает эффективное решение задач сбора, анализа и наглядного представления данных о состоянии водных ресурсов</w:t>
-      </w:r>
-      <w:r>
-        <w:t>.</w:t>
-      </w:r>
-    </w:p>
-    <w:p>
-      <w:pPr>
-        <w:rPr>
-          <w:lang w:val="en-US"/>
-        </w:rPr>
-      </w:pPr>
-      <w:r>
-        <w:t>Ключевым преимуществом приложения является его специализированный функционал, ориентированный на визуализацию качества воды через гексагональную сетку. Система автоматически загружает и анализирует данные с сайта Минскводоканала, преобразуя табличные показатели в интуитивно понятную цветовую карту. Пользователи могут изучать детализированную информацию по районам, применять фильтры для анализа конкретных параметров воды и сравнивать данные за разные периоды.</w:t>
+        <w:t>Разработка веб-приложения для визуализации мониторинга качества воды успешно завершена. Система полностью соответствует поставленным требованиям и обеспечивает эффективное решение задач сбора, анализа и наглядного представления данных о состоянии водных ресурсов.</w:t>
+      </w:r>
+    </w:p>
+    <w:p>
+      <w:r>
+        <w:t xml:space="preserve">Ключевым преимуществом приложения является его специализированный функционал, ориентированный на визуализацию качества воды через гексагональную сетку. Система автоматически загружает и анализирует данные с сайта </w:t>
+      </w:r>
+      <w:proofErr w:type="spellStart"/>
+      <w:r>
+        <w:t>Минскводоканала</w:t>
+      </w:r>
+      <w:proofErr w:type="spellEnd"/>
+      <w:r>
+        <w:t>, преобразуя табличные показатели в интуитивно понятную цветовую карту. Пользователи могут изучать детализированную информацию по районам, применять фильтры для анализа конкретных параметров воды и сравнивать данные за разные периоды.</w:t>
       </w:r>
     </w:p>
     <w:p>
       <w:r>
         <w:t>В процессе разработки были успешно решены задачи интеграции с внешними источниками данных, проектирования алгоритмов классификации показателей воды и реализации интерактивной карты на основе Leaflet.js и D3.js. Система прошла тестирование на реальных данных, подтвердив точность визуализации и стабильность работы.</w:t>
       </w:r>
-      <w:bookmarkEnd w:id="0"/>
+      <w:bookmarkEnd w:id="1"/>
     </w:p>
     <w:p>
       <w:r>

</xml_diff>